<commit_message>
Developed a stable version for TU-Muenchen, regarding the sonicwipe; Scripting Window now supports a ramp command with comma as a delimiter again; hold function defaults to milliseconds if nothing is passed; startloop with no argument defaults to a while true loop; testet with sonicpackage version 0.54
</commit_message>
<xml_diff>
--- a/03052022_soniccontrol_help_page.docx
+++ b/03052022_soniccontrol_help_page.docx
@@ -1,6 +1,6 @@
 
 <file path=word/document.xml><?xml version="1.0" encoding="utf-8"?>
-<w:document xmlns:wpc="http://schemas.microsoft.com/office/word/2010/wordprocessingCanvas" xmlns:cx="http://schemas.microsoft.com/office/drawing/2014/chartex" xmlns:cx1="http://schemas.microsoft.com/office/drawing/2015/9/8/chartex" xmlns:cx2="http://schemas.microsoft.com/office/drawing/2015/10/21/chartex" xmlns:cx3="http://schemas.microsoft.com/office/drawing/2016/5/9/chartex" xmlns:cx4="http://schemas.microsoft.com/office/drawing/2016/5/10/chartex" xmlns:cx5="http://schemas.microsoft.com/office/drawing/2016/5/11/chartex" xmlns:cx6="http://schemas.microsoft.com/office/drawing/2016/5/12/chartex" xmlns:cx7="http://schemas.microsoft.com/office/drawing/2016/5/13/chartex" xmlns:cx8="http://schemas.microsoft.com/office/drawing/2016/5/14/chartex" xmlns:mc="http://schemas.openxmlformats.org/markup-compatibility/2006" xmlns:aink="http://schemas.microsoft.com/office/drawing/2016/ink" xmlns:am3d="http://schemas.microsoft.com/office/drawing/2017/model3d" xmlns:o="urn:schemas-microsoft-com:office:office" xmlns:r="http://schemas.openxmlformats.org/officeDocument/2006/relationships" xmlns:m="http://schemas.openxmlformats.org/officeDocument/2006/math" xmlns:v="urn:schemas-microsoft-com:vml" xmlns:wp14="http://schemas.microsoft.com/office/word/2010/wordprocessingDrawing" xmlns:wp="http://schemas.openxmlformats.org/drawingml/2006/wordprocessingDrawing" xmlns:w10="urn:schemas-microsoft-com:office:word" xmlns:w="http://schemas.openxmlformats.org/wordprocessingml/2006/main" xmlns:w14="http://schemas.microsoft.com/office/word/2010/wordml" xmlns:w15="http://schemas.microsoft.com/office/word/2012/wordml" xmlns:w16cex="http://schemas.microsoft.com/office/word/2018/wordml/cex" xmlns:w16cid="http://schemas.microsoft.com/office/word/2016/wordml/cid" xmlns:w16="http://schemas.microsoft.com/office/word/2018/wordml" xmlns:w16sdtdh="http://schemas.microsoft.com/office/word/2020/wordml/sdtdatahash" xmlns:w16se="http://schemas.microsoft.com/office/word/2015/wordml/symex" xmlns:wpg="http://schemas.microsoft.com/office/word/2010/wordprocessingGroup" xmlns:wpi="http://schemas.microsoft.com/office/word/2010/wordprocessingInk" xmlns:wne="http://schemas.microsoft.com/office/word/2006/wordml" xmlns:wps="http://schemas.microsoft.com/office/word/2010/wordprocessingShape" mc:Ignorable="w14 w15 w16se w16cid w16 w16cex w16sdtdh wp14">
+<w:document xmlns:wpc="http://schemas.microsoft.com/office/word/2010/wordprocessingCanvas" xmlns:cx="http://schemas.microsoft.com/office/drawing/2014/chartex" xmlns:cx1="http://schemas.microsoft.com/office/drawing/2015/9/8/chartex" xmlns:cx2="http://schemas.microsoft.com/office/drawing/2015/10/21/chartex" xmlns:cx3="http://schemas.microsoft.com/office/drawing/2016/5/9/chartex" xmlns:cx4="http://schemas.microsoft.com/office/drawing/2016/5/10/chartex" xmlns:cx5="http://schemas.microsoft.com/office/drawing/2016/5/11/chartex" xmlns:cx6="http://schemas.microsoft.com/office/drawing/2016/5/12/chartex" xmlns:cx7="http://schemas.microsoft.com/office/drawing/2016/5/13/chartex" xmlns:cx8="http://schemas.microsoft.com/office/drawing/2016/5/14/chartex" xmlns:mc="http://schemas.openxmlformats.org/markup-compatibility/2006" xmlns:aink="http://schemas.microsoft.com/office/drawing/2016/ink" xmlns:am3d="http://schemas.microsoft.com/office/drawing/2017/model3d" xmlns:o="urn:schemas-microsoft-com:office:office" xmlns:oel="http://schemas.microsoft.com/office/2019/extlst" xmlns:r="http://schemas.openxmlformats.org/officeDocument/2006/relationships" xmlns:m="http://schemas.openxmlformats.org/officeDocument/2006/math" xmlns:v="urn:schemas-microsoft-com:vml" xmlns:wp14="http://schemas.microsoft.com/office/word/2010/wordprocessingDrawing" xmlns:wp="http://schemas.openxmlformats.org/drawingml/2006/wordprocessingDrawing" xmlns:w10="urn:schemas-microsoft-com:office:word" xmlns:w="http://schemas.openxmlformats.org/wordprocessingml/2006/main" xmlns:w14="http://schemas.microsoft.com/office/word/2010/wordml" xmlns:w15="http://schemas.microsoft.com/office/word/2012/wordml" xmlns:w16cex="http://schemas.microsoft.com/office/word/2018/wordml/cex" xmlns:w16cid="http://schemas.microsoft.com/office/word/2016/wordml/cid" xmlns:w16="http://schemas.microsoft.com/office/word/2018/wordml" xmlns:w16sdtdh="http://schemas.microsoft.com/office/word/2020/wordml/sdtdatahash" xmlns:w16se="http://schemas.microsoft.com/office/word/2015/wordml/symex" xmlns:wpg="http://schemas.microsoft.com/office/word/2010/wordprocessingGroup" xmlns:wpi="http://schemas.microsoft.com/office/word/2010/wordprocessingInk" xmlns:wne="http://schemas.microsoft.com/office/word/2006/wordml" xmlns:wps="http://schemas.microsoft.com/office/word/2010/wordprocessingShape" mc:Ignorable="w14 w15 w16se w16cid w16 w16cex w16sdtdh wp14">
   <w:body>
     <w:p>
       <w:pPr>
@@ -806,27 +806,14 @@
                             <w:r>
                               <w:t xml:space="preserve">Screenshot </w:t>
                             </w:r>
-                            <w:r>
-                              <w:fldChar w:fldCharType="begin"/>
-                            </w:r>
-                            <w:r>
-                              <w:instrText xml:space="preserve"> SEQ Figure \* ARABIC </w:instrText>
-                            </w:r>
-                            <w:r>
-                              <w:fldChar w:fldCharType="separate"/>
-                            </w:r>
-                            <w:r>
-                              <w:rPr>
-                                <w:noProof/>
-                              </w:rPr>
-                              <w:t>1</w:t>
-                            </w:r>
-                            <w:r>
-                              <w:rPr>
-                                <w:noProof/>
-                              </w:rPr>
-                              <w:fldChar w:fldCharType="end"/>
-                            </w:r>
+                            <w:fldSimple w:instr=" SEQ Figure \* ARABIC ">
+                              <w:r>
+                                <w:rPr>
+                                  <w:noProof/>
+                                </w:rPr>
+                                <w:t>1</w:t>
+                              </w:r>
+                            </w:fldSimple>
                             <w:r>
                               <w:t>: Connection Tab</w:t>
                             </w:r>
@@ -865,27 +852,14 @@
                       <w:r>
                         <w:t xml:space="preserve">Screenshot </w:t>
                       </w:r>
-                      <w:r>
-                        <w:fldChar w:fldCharType="begin"/>
-                      </w:r>
-                      <w:r>
-                        <w:instrText xml:space="preserve"> SEQ Figure \* ARABIC </w:instrText>
-                      </w:r>
-                      <w:r>
-                        <w:fldChar w:fldCharType="separate"/>
-                      </w:r>
-                      <w:r>
-                        <w:rPr>
-                          <w:noProof/>
-                        </w:rPr>
-                        <w:t>1</w:t>
-                      </w:r>
-                      <w:r>
-                        <w:rPr>
-                          <w:noProof/>
-                        </w:rPr>
-                        <w:fldChar w:fldCharType="end"/>
-                      </w:r>
+                      <w:fldSimple w:instr=" SEQ Figure \* ARABIC ">
+                        <w:r>
+                          <w:rPr>
+                            <w:noProof/>
+                          </w:rPr>
+                          <w:t>1</w:t>
+                        </w:r>
+                      </w:fldSimple>
                       <w:r>
                         <w:t>: Connection Tab</w:t>
                       </w:r>
@@ -937,8 +911,8 @@
       <w:tblGrid>
         <w:gridCol w:w="1108"/>
         <w:gridCol w:w="2715"/>
-        <w:gridCol w:w="2038"/>
-        <w:gridCol w:w="3201"/>
+        <w:gridCol w:w="1842"/>
+        <w:gridCol w:w="3397"/>
       </w:tblGrid>
       <w:tr>
         <w:tc>
@@ -999,7 +973,7 @@
         </w:tc>
         <w:tc>
           <w:tcPr>
-            <w:tcW w:w="2038" w:type="dxa"/>
+            <w:tcW w:w="1842" w:type="dxa"/>
             <w:shd w:val="clear" w:color="auto" w:fill="E2EFD9" w:themeFill="accent6" w:themeFillTint="33"/>
           </w:tcPr>
           <w:p>
@@ -1027,7 +1001,7 @@
         </w:tc>
         <w:tc>
           <w:tcPr>
-            <w:tcW w:w="3201" w:type="dxa"/>
+            <w:tcW w:w="3397" w:type="dxa"/>
             <w:shd w:val="clear" w:color="auto" w:fill="E2EFD9" w:themeFill="accent6" w:themeFillTint="33"/>
           </w:tcPr>
           <w:p>
@@ -1107,7 +1081,7 @@
         </w:tc>
         <w:tc>
           <w:tcPr>
-            <w:tcW w:w="2038" w:type="dxa"/>
+            <w:tcW w:w="1842" w:type="dxa"/>
           </w:tcPr>
           <w:p>
             <w:pPr>
@@ -1132,7 +1106,7 @@
         </w:tc>
         <w:tc>
           <w:tcPr>
-            <w:tcW w:w="3201" w:type="dxa"/>
+            <w:tcW w:w="3397" w:type="dxa"/>
           </w:tcPr>
           <w:p>
             <w:pPr>
@@ -1209,7 +1183,7 @@
         </w:tc>
         <w:tc>
           <w:tcPr>
-            <w:tcW w:w="2038" w:type="dxa"/>
+            <w:tcW w:w="1842" w:type="dxa"/>
           </w:tcPr>
           <w:p>
             <w:pPr>
@@ -1234,7 +1208,7 @@
         </w:tc>
         <w:tc>
           <w:tcPr>
-            <w:tcW w:w="3201" w:type="dxa"/>
+            <w:tcW w:w="3397" w:type="dxa"/>
           </w:tcPr>
           <w:p>
             <w:pPr>
@@ -1311,7 +1285,7 @@
         </w:tc>
         <w:tc>
           <w:tcPr>
-            <w:tcW w:w="2038" w:type="dxa"/>
+            <w:tcW w:w="1842" w:type="dxa"/>
           </w:tcPr>
           <w:p>
             <w:pPr>
@@ -1336,7 +1310,7 @@
         </w:tc>
         <w:tc>
           <w:tcPr>
-            <w:tcW w:w="3201" w:type="dxa"/>
+            <w:tcW w:w="3397" w:type="dxa"/>
           </w:tcPr>
           <w:p>
             <w:pPr>
@@ -1433,7 +1407,7 @@
         </w:tc>
         <w:tc>
           <w:tcPr>
-            <w:tcW w:w="2038" w:type="dxa"/>
+            <w:tcW w:w="1842" w:type="dxa"/>
           </w:tcPr>
           <w:p>
             <w:pPr>
@@ -1458,7 +1432,7 @@
         </w:tc>
         <w:tc>
           <w:tcPr>
-            <w:tcW w:w="3201" w:type="dxa"/>
+            <w:tcW w:w="3397" w:type="dxa"/>
           </w:tcPr>
           <w:p>
             <w:pPr>
@@ -1544,7 +1518,7 @@
         </w:tc>
         <w:tc>
           <w:tcPr>
-            <w:tcW w:w="2038" w:type="dxa"/>
+            <w:tcW w:w="1842" w:type="dxa"/>
           </w:tcPr>
           <w:p>
             <w:pPr>
@@ -1572,7 +1546,16 @@
                 <w:szCs w:val="18"/>
                 <w:lang w:val="en-US"/>
               </w:rPr>
-              <w:t>10000</w:t>
+              <w:t>1</w:t>
+            </w:r>
+            <w:r>
+              <w:rPr>
+                <w:rFonts w:ascii="Arial" w:hAnsi="Arial" w:cs="Arial"/>
+                <w:sz w:val="18"/>
+                <w:szCs w:val="18"/>
+                <w:lang w:val="en-US"/>
+              </w:rPr>
+              <w:t>0^6</w:t>
             </w:r>
             <w:r>
               <w:rPr>
@@ -1634,7 +1617,7 @@
         </w:tc>
         <w:tc>
           <w:tcPr>
-            <w:tcW w:w="3201" w:type="dxa"/>
+            <w:tcW w:w="3397" w:type="dxa"/>
           </w:tcPr>
           <w:p>
             <w:pPr>
@@ -1720,7 +1703,7 @@
         </w:tc>
         <w:tc>
           <w:tcPr>
-            <w:tcW w:w="2038" w:type="dxa"/>
+            <w:tcW w:w="1842" w:type="dxa"/>
           </w:tcPr>
           <w:p>
             <w:pPr>
@@ -1745,7 +1728,7 @@
         </w:tc>
         <w:tc>
           <w:tcPr>
-            <w:tcW w:w="3201" w:type="dxa"/>
+            <w:tcW w:w="3397" w:type="dxa"/>
           </w:tcPr>
           <w:p>
             <w:pPr>
@@ -1782,7 +1765,7 @@
                 <w:szCs w:val="18"/>
                 <w:lang w:val="en-US"/>
               </w:rPr>
-              <w:t xml:space="preserve"> </w:t>
+              <w:t>,</w:t>
             </w:r>
             <w:r>
               <w:rPr>
@@ -1800,7 +1783,7 @@
                 <w:szCs w:val="18"/>
                 <w:lang w:val="en-US"/>
               </w:rPr>
-              <w:t xml:space="preserve"> </w:t>
+              <w:t>,</w:t>
             </w:r>
             <w:r>
               <w:rPr>
@@ -1818,7 +1801,7 @@
                 <w:szCs w:val="18"/>
                 <w:lang w:val="en-US"/>
               </w:rPr>
-              <w:t xml:space="preserve"> </w:t>
+              <w:t>,</w:t>
             </w:r>
             <w:r>
               <w:rPr>
@@ -1896,7 +1879,7 @@
         </w:tc>
         <w:tc>
           <w:tcPr>
-            <w:tcW w:w="2038" w:type="dxa"/>
+            <w:tcW w:w="1842" w:type="dxa"/>
           </w:tcPr>
           <w:p>
             <w:pPr>
@@ -1915,20 +1898,34 @@
                 <w:szCs w:val="18"/>
                 <w:lang w:val="en-US"/>
               </w:rPr>
-              <w:t xml:space="preserve">Integer between 1 and 10000 times or </w:t>
+              <w:t>Integer between 1 and 10</w:t>
             </w:r>
             <w:r>
               <w:rPr>
                 <w:rFonts w:ascii="Arial" w:hAnsi="Arial" w:cs="Arial"/>
-                <w:b/>
-                <w:bCs/>
-                <w:i/>
-                <w:iCs/>
-                <w:sz w:val="18"/>
-                <w:szCs w:val="18"/>
-                <w:lang w:val="en-US"/>
-              </w:rPr>
-              <w:t>inf</w:t>
+                <w:sz w:val="18"/>
+                <w:szCs w:val="18"/>
+                <w:lang w:val="en-US"/>
+              </w:rPr>
+              <w:t>^6</w:t>
+            </w:r>
+            <w:r>
+              <w:rPr>
+                <w:rFonts w:ascii="Arial" w:hAnsi="Arial" w:cs="Arial"/>
+                <w:sz w:val="18"/>
+                <w:szCs w:val="18"/>
+                <w:lang w:val="en-US"/>
+              </w:rPr>
+              <w:t xml:space="preserve"> times or </w:t>
+            </w:r>
+            <w:r>
+              <w:rPr>
+                <w:rFonts w:ascii="Arial" w:hAnsi="Arial" w:cs="Arial"/>
+                <w:sz w:val="18"/>
+                <w:szCs w:val="18"/>
+                <w:lang w:val="en-US"/>
+              </w:rPr>
+              <w:t>nothing</w:t>
             </w:r>
             <w:r>
               <w:rPr>
@@ -1943,7 +1940,7 @@
         </w:tc>
         <w:tc>
           <w:tcPr>
-            <w:tcW w:w="3201" w:type="dxa"/>
+            <w:tcW w:w="3397" w:type="dxa"/>
           </w:tcPr>
           <w:p>
             <w:pPr>
@@ -2033,7 +2030,7 @@
         </w:tc>
         <w:tc>
           <w:tcPr>
-            <w:tcW w:w="2038" w:type="dxa"/>
+            <w:tcW w:w="1842" w:type="dxa"/>
           </w:tcPr>
           <w:p>
             <w:pPr>
@@ -2058,7 +2055,7 @@
         </w:tc>
         <w:tc>
           <w:tcPr>
-            <w:tcW w:w="3201" w:type="dxa"/>
+            <w:tcW w:w="3397" w:type="dxa"/>
           </w:tcPr>
           <w:p>
             <w:pPr>
@@ -2104,6 +2101,7 @@
       <w:r>
         <w:rPr>
           <w:rFonts w:ascii="Arial" w:hAnsi="Arial" w:cs="Arial"/>
+          <w:noProof/>
           <w:lang w:val="en-US"/>
         </w:rPr>
         <w:drawing>
@@ -2266,7 +2264,7 @@
           <w:rFonts w:ascii="Consolas" w:hAnsi="Consolas" w:cs="Arial"/>
           <w:lang w:val="en-US"/>
         </w:rPr>
-        <w:t xml:space="preserve"> </w:t>
+        <w:t>,</w:t>
       </w:r>
       <w:r>
         <w:rPr>
@@ -2280,7 +2278,7 @@
           <w:rFonts w:ascii="Consolas" w:hAnsi="Consolas" w:cs="Arial"/>
           <w:lang w:val="en-US"/>
         </w:rPr>
-        <w:t xml:space="preserve"> </w:t>
+        <w:t>,</w:t>
       </w:r>
       <w:r>
         <w:rPr>
@@ -2294,7 +2292,7 @@
           <w:rFonts w:ascii="Consolas" w:hAnsi="Consolas" w:cs="Arial"/>
           <w:lang w:val="en-US"/>
         </w:rPr>
-        <w:t xml:space="preserve"> </w:t>
+        <w:t>,</w:t>
       </w:r>
       <w:r>
         <w:rPr>
@@ -2360,7 +2358,14 @@
           <w:rFonts w:ascii="Arial" w:hAnsi="Arial" w:cs="Arial"/>
           <w:lang w:val="en-US"/>
         </w:rPr>
-        <w:t xml:space="preserve"> white space</w:t>
+        <w:t xml:space="preserve"> </w:t>
+      </w:r>
+      <w:r>
+        <w:rPr>
+          <w:rFonts w:ascii="Arial" w:hAnsi="Arial" w:cs="Arial"/>
+          <w:lang w:val="en-US"/>
+        </w:rPr>
+        <w:t>comma or a white space</w:t>
       </w:r>
       <w:r>
         <w:rPr>
@@ -2375,6 +2380,13 @@
           <w:lang w:val="en-US"/>
         </w:rPr>
         <w:t>Additionally, you have the possibility to tell the time unit in which the value is written.</w:t>
+      </w:r>
+      <w:r>
+        <w:rPr>
+          <w:rFonts w:ascii="Arial" w:hAnsi="Arial" w:cs="Arial"/>
+          <w:lang w:val="en-US"/>
+        </w:rPr>
+        <w:t xml:space="preserve"> If you do not pass a time unit, it defaults to milliseconds.</w:t>
       </w:r>
     </w:p>
     <w:p>
@@ -2462,27 +2474,14 @@
                             <w:r>
                               <w:t xml:space="preserve">Figure </w:t>
                             </w:r>
-                            <w:r>
-                              <w:fldChar w:fldCharType="begin"/>
-                            </w:r>
-                            <w:r>
-                              <w:instrText xml:space="preserve"> SEQ Figure \* ARABIC </w:instrText>
-                            </w:r>
-                            <w:r>
-                              <w:fldChar w:fldCharType="separate"/>
-                            </w:r>
-                            <w:r>
-                              <w:rPr>
-                                <w:noProof/>
-                              </w:rPr>
-                              <w:t>2</w:t>
-                            </w:r>
-                            <w:r>
-                              <w:rPr>
-                                <w:noProof/>
-                              </w:rPr>
-                              <w:fldChar w:fldCharType="end"/>
-                            </w:r>
+                            <w:fldSimple w:instr=" SEQ Figure \* ARABIC ">
+                              <w:r>
+                                <w:rPr>
+                                  <w:noProof/>
+                                </w:rPr>
+                                <w:t>2</w:t>
+                              </w:r>
+                            </w:fldSimple>
                             <w:r>
                               <w:t>: Scripting Tab</w:t>
                             </w:r>
@@ -2517,27 +2516,14 @@
                       <w:r>
                         <w:t xml:space="preserve">Figure </w:t>
                       </w:r>
-                      <w:r>
-                        <w:fldChar w:fldCharType="begin"/>
-                      </w:r>
-                      <w:r>
-                        <w:instrText xml:space="preserve"> SEQ Figure \* ARABIC </w:instrText>
-                      </w:r>
-                      <w:r>
-                        <w:fldChar w:fldCharType="separate"/>
-                      </w:r>
-                      <w:r>
-                        <w:rPr>
-                          <w:noProof/>
-                        </w:rPr>
-                        <w:t>2</w:t>
-                      </w:r>
-                      <w:r>
-                        <w:rPr>
-                          <w:noProof/>
-                        </w:rPr>
-                        <w:fldChar w:fldCharType="end"/>
-                      </w:r>
+                      <w:fldSimple w:instr=" SEQ Figure \* ARABIC ">
+                        <w:r>
+                          <w:rPr>
+                            <w:noProof/>
+                          </w:rPr>
+                          <w:t>2</w:t>
+                        </w:r>
+                      </w:fldSimple>
                       <w:r>
                         <w:t>: Scripting Tab</w:t>
                       </w:r>
@@ -2579,6 +2565,7 @@
           <w:rFonts w:ascii="Arial" w:hAnsi="Arial" w:cs="Arial"/>
           <w:lang w:val="en-US"/>
         </w:rPr>
+        <w:lastRenderedPageBreak/>
         <w:t>startloop</w:t>
       </w:r>
       <w:proofErr w:type="spellEnd"/>
@@ -2641,7 +2628,6 @@
           <w:rFonts w:ascii="Arial" w:hAnsi="Arial" w:cs="Arial"/>
           <w:lang w:val="en-US"/>
         </w:rPr>
-        <w:lastRenderedPageBreak/>
         <w:tab/>
       </w:r>
       <w:proofErr w:type="spellStart"/>
@@ -2807,13 +2793,6 @@
         <w:t>tartloop</w:t>
       </w:r>
       <w:proofErr w:type="spellEnd"/>
-      <w:r>
-        <w:rPr>
-          <w:rFonts w:ascii="Consolas" w:hAnsi="Consolas" w:cs="Arial"/>
-          <w:lang w:val="en-US"/>
-        </w:rPr>
-        <w:t xml:space="preserve"> inf</w:t>
-      </w:r>
     </w:p>
     <w:p>
       <w:pPr>
@@ -3141,7 +3120,35 @@
           <w:rFonts w:ascii="Arial" w:hAnsi="Arial" w:cs="Arial"/>
           <w:lang w:val="en-US"/>
         </w:rPr>
-        <w:t xml:space="preserve"> has the argument inf, that lets the loop run endlessly until the user manually stops the script. The nested loop </w:t>
+        <w:t xml:space="preserve"> has </w:t>
+      </w:r>
+      <w:r>
+        <w:rPr>
+          <w:rFonts w:ascii="Arial" w:hAnsi="Arial" w:cs="Arial"/>
+          <w:lang w:val="en-US"/>
+        </w:rPr>
+        <w:t>nothing as an argument.</w:t>
+      </w:r>
+      <w:r>
+        <w:rPr>
+          <w:rFonts w:ascii="Arial" w:hAnsi="Arial" w:cs="Arial"/>
+          <w:lang w:val="en-US"/>
+        </w:rPr>
+        <w:t xml:space="preserve"> </w:t>
+      </w:r>
+      <w:r>
+        <w:rPr>
+          <w:rFonts w:ascii="Arial" w:hAnsi="Arial" w:cs="Arial"/>
+          <w:lang w:val="en-US"/>
+        </w:rPr>
+        <w:t>This</w:t>
+      </w:r>
+      <w:r>
+        <w:rPr>
+          <w:rFonts w:ascii="Arial" w:hAnsi="Arial" w:cs="Arial"/>
+          <w:lang w:val="en-US"/>
+        </w:rPr>
+        <w:t xml:space="preserve"> lets the loop run endlessly until the user manually stops the script. The nested loop </w:t>
       </w:r>
       <w:proofErr w:type="spellStart"/>
       <w:r>
@@ -3177,17 +3184,47 @@
       <w:proofErr w:type="spellEnd"/>
       <w:r>
         <w:rPr>
-          <w:rFonts w:ascii="Consolas" w:hAnsi="Consolas" w:cs="Arial"/>
-          <w:lang w:val="en-US"/>
-        </w:rPr>
-        <w:t xml:space="preserve"> inf</w:t>
-      </w:r>
-      <w:r>
-        <w:rPr>
           <w:rFonts w:ascii="Arial" w:hAnsi="Arial" w:cs="Arial"/>
           <w:lang w:val="en-US"/>
         </w:rPr>
         <w:t>.</w:t>
+      </w:r>
+      <w:r>
+        <w:rPr>
+          <w:rFonts w:ascii="Arial" w:hAnsi="Arial" w:cs="Arial"/>
+          <w:lang w:val="en-US"/>
+        </w:rPr>
+        <w:t xml:space="preserve"> It is also possible to </w:t>
+      </w:r>
+      <w:r>
+        <w:rPr>
+          <w:rFonts w:ascii="Arial" w:hAnsi="Arial" w:cs="Arial"/>
+          <w:lang w:val="en-US"/>
+        </w:rPr>
+        <w:t xml:space="preserve">declare an endless loop through passing </w:t>
+      </w:r>
+      <w:r>
+        <w:rPr>
+          <w:rFonts w:ascii="Consolas" w:hAnsi="Consolas" w:cs="Arial"/>
+          <w:b/>
+          <w:bCs/>
+          <w:lang w:val="en-US"/>
+        </w:rPr>
+        <w:t>inf</w:t>
+      </w:r>
+      <w:r>
+        <w:rPr>
+          <w:rFonts w:ascii="Consolas" w:hAnsi="Consolas" w:cs="Arial"/>
+          <w:lang w:val="en-US"/>
+        </w:rPr>
+        <w:t xml:space="preserve"> </w:t>
+      </w:r>
+      <w:r>
+        <w:rPr>
+          <w:rFonts w:ascii="Arial" w:hAnsi="Arial" w:cs="Arial"/>
+          <w:lang w:val="en-US"/>
+        </w:rPr>
+        <w:t>as an argument.</w:t>
       </w:r>
     </w:p>
     <w:p>
@@ -3205,6 +3242,7 @@
           <w:color w:val="525252" w:themeColor="accent3" w:themeShade="80"/>
           <w:lang w:val="en-US"/>
         </w:rPr>
+        <w:lastRenderedPageBreak/>
         <w:t>Data</w:t>
       </w:r>
     </w:p>
@@ -3421,6 +3459,13 @@
         </w:rPr>
         <w:t xml:space="preserve"> exact value of the frequency and gain at any point of usage</w:t>
       </w:r>
+      <w:r>
+        <w:rPr>
+          <w:rFonts w:ascii="Arial" w:hAnsi="Arial" w:cs="Arial"/>
+          <w:lang w:val="en-US"/>
+        </w:rPr>
+        <w:t>, except when running a script.</w:t>
+      </w:r>
     </w:p>
     <w:p>
       <w:pPr>
@@ -3454,13 +3499,13 @@
         <mc:AlternateContent>
           <mc:Choice Requires="wps">
             <w:drawing>
-              <wp:anchor distT="0" distB="0" distL="114300" distR="114300" simplePos="0" relativeHeight="251670528" behindDoc="0" locked="0" layoutInCell="1" allowOverlap="1" wp14:anchorId="6FCAED0A" wp14:editId="2365BFFD">
+              <wp:anchor distT="0" distB="0" distL="114300" distR="114300" simplePos="0" relativeHeight="251670528" behindDoc="0" locked="0" layoutInCell="1" allowOverlap="1" wp14:anchorId="6FCAED0A" wp14:editId="6D58A691">
                 <wp:simplePos x="0" y="0"/>
-                <wp:positionH relativeFrom="column">
-                  <wp:posOffset>3152775</wp:posOffset>
+                <wp:positionH relativeFrom="margin">
+                  <wp:align>right</wp:align>
                 </wp:positionH>
                 <wp:positionV relativeFrom="paragraph">
-                  <wp:posOffset>3495040</wp:posOffset>
+                  <wp:posOffset>3265170</wp:posOffset>
                 </wp:positionV>
                 <wp:extent cx="2631440" cy="635"/>
                 <wp:effectExtent l="0" t="0" r="0" b="0"/>
@@ -3501,27 +3546,14 @@
                             <w:r>
                               <w:t xml:space="preserve"> </w:t>
                             </w:r>
-                            <w:r>
-                              <w:fldChar w:fldCharType="begin"/>
-                            </w:r>
-                            <w:r>
-                              <w:instrText xml:space="preserve"> SEQ Figure \* ARABIC </w:instrText>
-                            </w:r>
-                            <w:r>
-                              <w:fldChar w:fldCharType="separate"/>
-                            </w:r>
-                            <w:r>
-                              <w:rPr>
-                                <w:noProof/>
-                              </w:rPr>
-                              <w:t>3</w:t>
-                            </w:r>
-                            <w:r>
-                              <w:rPr>
-                                <w:noProof/>
-                              </w:rPr>
-                              <w:fldChar w:fldCharType="end"/>
-                            </w:r>
+                            <w:fldSimple w:instr=" SEQ Figure \* ARABIC ">
+                              <w:r>
+                                <w:rPr>
+                                  <w:noProof/>
+                                </w:rPr>
+                                <w:t>3</w:t>
+                              </w:r>
+                            </w:fldSimple>
                             <w:r>
                               <w:t xml:space="preserve">: Home Tab </w:t>
                             </w:r>
@@ -3555,7 +3587,7 @@
           </mc:Choice>
           <mc:Fallback>
             <w:pict>
-              <v:shape w14:anchorId="6FCAED0A" id="Textfeld 11" o:spid="_x0000_s1028" type="#_x0000_t202" style="position:absolute;left:0;text-align:left;margin-left:248.25pt;margin-top:275.2pt;width:207.2pt;height:.05pt;z-index:251670528;visibility:visible;mso-wrap-style:square;mso-wrap-distance-left:9pt;mso-wrap-distance-top:0;mso-wrap-distance-right:9pt;mso-wrap-distance-bottom:0;mso-position-horizontal:absolute;mso-position-horizontal-relative:text;mso-position-vertical:absolute;mso-position-vertical-relative:text;v-text-anchor:top" o:gfxdata="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" stroked="f">
+              <v:shape w14:anchorId="6FCAED0A" id="Textfeld 11" o:spid="_x0000_s1028" type="#_x0000_t202" style="position:absolute;left:0;text-align:left;margin-left:156pt;margin-top:257.1pt;width:207.2pt;height:.05pt;z-index:251670528;visibility:visible;mso-wrap-style:square;mso-wrap-distance-left:9pt;mso-wrap-distance-top:0;mso-wrap-distance-right:9pt;mso-wrap-distance-bottom:0;mso-position-horizontal:right;mso-position-horizontal-relative:margin;mso-position-vertical:absolute;mso-position-vertical-relative:text;v-text-anchor:top" o:gfxdata="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" stroked="f">
                 <v:textbox style="mso-fit-shape-to-text:t" inset="0,0,0,0">
                   <w:txbxContent>
                     <w:p>
@@ -3571,27 +3603,14 @@
                       <w:r>
                         <w:t xml:space="preserve"> </w:t>
                       </w:r>
-                      <w:r>
-                        <w:fldChar w:fldCharType="begin"/>
-                      </w:r>
-                      <w:r>
-                        <w:instrText xml:space="preserve"> SEQ Figure \* ARABIC </w:instrText>
-                      </w:r>
-                      <w:r>
-                        <w:fldChar w:fldCharType="separate"/>
-                      </w:r>
-                      <w:r>
-                        <w:rPr>
-                          <w:noProof/>
-                        </w:rPr>
-                        <w:t>3</w:t>
-                      </w:r>
-                      <w:r>
-                        <w:rPr>
-                          <w:noProof/>
-                        </w:rPr>
-                        <w:fldChar w:fldCharType="end"/>
-                      </w:r>
+                      <w:fldSimple w:instr=" SEQ Figure \* ARABIC ">
+                        <w:r>
+                          <w:rPr>
+                            <w:noProof/>
+                          </w:rPr>
+                          <w:t>3</w:t>
+                        </w:r>
+                      </w:fldSimple>
                       <w:r>
                         <w:t xml:space="preserve">: Home Tab </w:t>
                       </w:r>
@@ -3611,7 +3630,7 @@
                     </w:p>
                   </w:txbxContent>
                 </v:textbox>
-                <w10:wrap type="square"/>
+                <w10:wrap type="square" anchorx="margin"/>
               </v:shape>
             </w:pict>
           </mc:Fallback>
@@ -3684,7 +3703,6 @@
         <w:rPr>
           <w:noProof/>
         </w:rPr>
-        <w:lastRenderedPageBreak/>
         <w:drawing>
           <wp:anchor distT="0" distB="0" distL="114300" distR="114300" simplePos="0" relativeHeight="251661312" behindDoc="0" locked="0" layoutInCell="1" allowOverlap="1" wp14:anchorId="2573E01A" wp14:editId="5E5FA585">
             <wp:simplePos x="0" y="0"/>
@@ -3789,7 +3807,21 @@
           <w:rFonts w:ascii="Arial" w:hAnsi="Arial" w:cs="Arial"/>
           <w:lang w:val="en-US"/>
         </w:rPr>
-        <w:t>This feature enables the user to ramp up from a start to end frequency in a certain resolution (in the same nature as the ramp command from the scripting tab) with the addition to collect voltage, amperage and phase</w:t>
+        <w:t xml:space="preserve">This feature enables the user to ramp up from a start to end frequency in a certain resolution (in the same nature as the ramp command from the scripting tab) with the addition to collect voltage, </w:t>
+      </w:r>
+      <w:r>
+        <w:rPr>
+          <w:rFonts w:ascii="Arial" w:hAnsi="Arial" w:cs="Arial"/>
+          <w:lang w:val="en-US"/>
+        </w:rPr>
+        <w:t>amperage,</w:t>
+      </w:r>
+      <w:r>
+        <w:rPr>
+          <w:rFonts w:ascii="Arial" w:hAnsi="Arial" w:cs="Arial"/>
+          <w:lang w:val="en-US"/>
+        </w:rPr>
+        <w:t xml:space="preserve"> and phase</w:t>
       </w:r>
       <w:r>
         <w:rPr>
@@ -3811,6 +3843,7 @@
         <w:rPr>
           <w:noProof/>
         </w:rPr>
+        <w:lastRenderedPageBreak/>
         <mc:AlternateContent>
           <mc:Choice Requires="wps">
             <w:drawing>
@@ -3861,27 +3894,14 @@
                             <w:r>
                               <w:t xml:space="preserve"> </w:t>
                             </w:r>
-                            <w:r>
-                              <w:fldChar w:fldCharType="begin"/>
-                            </w:r>
-                            <w:r>
-                              <w:instrText xml:space="preserve"> SEQ Figure \* ARABIC </w:instrText>
-                            </w:r>
-                            <w:r>
-                              <w:fldChar w:fldCharType="separate"/>
-                            </w:r>
-                            <w:r>
-                              <w:rPr>
-                                <w:noProof/>
-                              </w:rPr>
-                              <w:t>4</w:t>
-                            </w:r>
-                            <w:r>
-                              <w:rPr>
-                                <w:noProof/>
-                              </w:rPr>
-                              <w:fldChar w:fldCharType="end"/>
-                            </w:r>
+                            <w:fldSimple w:instr=" SEQ Figure \* ARABIC ">
+                              <w:r>
+                                <w:rPr>
+                                  <w:noProof/>
+                                </w:rPr>
+                                <w:t>4</w:t>
+                              </w:r>
+                            </w:fldSimple>
                             <w:r>
                               <w:t xml:space="preserve">: Home Tab </w:t>
                             </w:r>
@@ -3931,27 +3951,14 @@
                       <w:r>
                         <w:t xml:space="preserve"> </w:t>
                       </w:r>
-                      <w:r>
-                        <w:fldChar w:fldCharType="begin"/>
-                      </w:r>
-                      <w:r>
-                        <w:instrText xml:space="preserve"> SEQ Figure \* ARABIC </w:instrText>
-                      </w:r>
-                      <w:r>
-                        <w:fldChar w:fldCharType="separate"/>
-                      </w:r>
-                      <w:r>
-                        <w:rPr>
-                          <w:noProof/>
-                        </w:rPr>
-                        <w:t>4</w:t>
-                      </w:r>
-                      <w:r>
-                        <w:rPr>
-                          <w:noProof/>
-                        </w:rPr>
-                        <w:fldChar w:fldCharType="end"/>
-                      </w:r>
+                      <w:fldSimple w:instr=" SEQ Figure \* ARABIC ">
+                        <w:r>
+                          <w:rPr>
+                            <w:noProof/>
+                          </w:rPr>
+                          <w:t>4</w:t>
+                        </w:r>
+                      </w:fldSimple>
                       <w:r>
                         <w:t xml:space="preserve">: Home Tab </w:t>
                       </w:r>
@@ -4157,27 +4164,14 @@
                             <w:r>
                               <w:t xml:space="preserve">Screenshot </w:t>
                             </w:r>
-                            <w:r>
-                              <w:fldChar w:fldCharType="begin"/>
-                            </w:r>
-                            <w:r>
-                              <w:instrText xml:space="preserve"> SEQ Figure \* ARABIC </w:instrText>
-                            </w:r>
-                            <w:r>
-                              <w:fldChar w:fldCharType="separate"/>
-                            </w:r>
-                            <w:r>
-                              <w:rPr>
-                                <w:noProof/>
-                              </w:rPr>
-                              <w:t>5</w:t>
-                            </w:r>
-                            <w:r>
-                              <w:rPr>
-                                <w:noProof/>
-                              </w:rPr>
-                              <w:fldChar w:fldCharType="end"/>
-                            </w:r>
+                            <w:fldSimple w:instr=" SEQ Figure \* ARABIC ">
+                              <w:r>
+                                <w:rPr>
+                                  <w:noProof/>
+                                </w:rPr>
+                                <w:t>5</w:t>
+                              </w:r>
+                            </w:fldSimple>
                             <w:r>
                               <w:t xml:space="preserve">: </w:t>
                             </w:r>
@@ -4219,27 +4213,14 @@
                       <w:r>
                         <w:t xml:space="preserve">Screenshot </w:t>
                       </w:r>
-                      <w:r>
-                        <w:fldChar w:fldCharType="begin"/>
-                      </w:r>
-                      <w:r>
-                        <w:instrText xml:space="preserve"> SEQ Figure \* ARABIC </w:instrText>
-                      </w:r>
-                      <w:r>
-                        <w:fldChar w:fldCharType="separate"/>
-                      </w:r>
-                      <w:r>
-                        <w:rPr>
-                          <w:noProof/>
-                        </w:rPr>
-                        <w:t>5</w:t>
-                      </w:r>
-                      <w:r>
-                        <w:rPr>
-                          <w:noProof/>
-                        </w:rPr>
-                        <w:fldChar w:fldCharType="end"/>
-                      </w:r>
+                      <w:fldSimple w:instr=" SEQ Figure \* ARABIC ">
+                        <w:r>
+                          <w:rPr>
+                            <w:noProof/>
+                          </w:rPr>
+                          <w:t>5</w:t>
+                        </w:r>
+                      </w:fldSimple>
                       <w:r>
                         <w:t xml:space="preserve">: </w:t>
                       </w:r>
@@ -4371,7 +4352,7 @@
 </file>
 
 <file path=word/endnotes.xml><?xml version="1.0" encoding="utf-8"?>
-<w:endnotes xmlns:wpc="http://schemas.microsoft.com/office/word/2010/wordprocessingCanvas" xmlns:cx="http://schemas.microsoft.com/office/drawing/2014/chartex" xmlns:cx1="http://schemas.microsoft.com/office/drawing/2015/9/8/chartex" xmlns:cx2="http://schemas.microsoft.com/office/drawing/2015/10/21/chartex" xmlns:cx3="http://schemas.microsoft.com/office/drawing/2016/5/9/chartex" xmlns:cx4="http://schemas.microsoft.com/office/drawing/2016/5/10/chartex" xmlns:cx5="http://schemas.microsoft.com/office/drawing/2016/5/11/chartex" xmlns:cx6="http://schemas.microsoft.com/office/drawing/2016/5/12/chartex" xmlns:cx7="http://schemas.microsoft.com/office/drawing/2016/5/13/chartex" xmlns:cx8="http://schemas.microsoft.com/office/drawing/2016/5/14/chartex" xmlns:mc="http://schemas.openxmlformats.org/markup-compatibility/2006" xmlns:aink="http://schemas.microsoft.com/office/drawing/2016/ink" xmlns:am3d="http://schemas.microsoft.com/office/drawing/2017/model3d" xmlns:o="urn:schemas-microsoft-com:office:office" xmlns:r="http://schemas.openxmlformats.org/officeDocument/2006/relationships" xmlns:m="http://schemas.openxmlformats.org/officeDocument/2006/math" xmlns:v="urn:schemas-microsoft-com:vml" xmlns:wp14="http://schemas.microsoft.com/office/word/2010/wordprocessingDrawing" xmlns:wp="http://schemas.openxmlformats.org/drawingml/2006/wordprocessingDrawing" xmlns:w10="urn:schemas-microsoft-com:office:word" xmlns:w="http://schemas.openxmlformats.org/wordprocessingml/2006/main" xmlns:w14="http://schemas.microsoft.com/office/word/2010/wordml" xmlns:w15="http://schemas.microsoft.com/office/word/2012/wordml" xmlns:w16cex="http://schemas.microsoft.com/office/word/2018/wordml/cex" xmlns:w16cid="http://schemas.microsoft.com/office/word/2016/wordml/cid" xmlns:w16="http://schemas.microsoft.com/office/word/2018/wordml" xmlns:w16sdtdh="http://schemas.microsoft.com/office/word/2020/wordml/sdtdatahash" xmlns:w16se="http://schemas.microsoft.com/office/word/2015/wordml/symex" xmlns:wpg="http://schemas.microsoft.com/office/word/2010/wordprocessingGroup" xmlns:wpi="http://schemas.microsoft.com/office/word/2010/wordprocessingInk" xmlns:wne="http://schemas.microsoft.com/office/word/2006/wordml" xmlns:wps="http://schemas.microsoft.com/office/word/2010/wordprocessingShape" mc:Ignorable="w14 w15 w16se w16cid w16 w16cex w16sdtdh wp14">
+<w:endnotes xmlns:wpc="http://schemas.microsoft.com/office/word/2010/wordprocessingCanvas" xmlns:cx="http://schemas.microsoft.com/office/drawing/2014/chartex" xmlns:cx1="http://schemas.microsoft.com/office/drawing/2015/9/8/chartex" xmlns:cx2="http://schemas.microsoft.com/office/drawing/2015/10/21/chartex" xmlns:cx3="http://schemas.microsoft.com/office/drawing/2016/5/9/chartex" xmlns:cx4="http://schemas.microsoft.com/office/drawing/2016/5/10/chartex" xmlns:cx5="http://schemas.microsoft.com/office/drawing/2016/5/11/chartex" xmlns:cx6="http://schemas.microsoft.com/office/drawing/2016/5/12/chartex" xmlns:cx7="http://schemas.microsoft.com/office/drawing/2016/5/13/chartex" xmlns:cx8="http://schemas.microsoft.com/office/drawing/2016/5/14/chartex" xmlns:mc="http://schemas.openxmlformats.org/markup-compatibility/2006" xmlns:aink="http://schemas.microsoft.com/office/drawing/2016/ink" xmlns:am3d="http://schemas.microsoft.com/office/drawing/2017/model3d" xmlns:o="urn:schemas-microsoft-com:office:office" xmlns:oel="http://schemas.microsoft.com/office/2019/extlst" xmlns:r="http://schemas.openxmlformats.org/officeDocument/2006/relationships" xmlns:m="http://schemas.openxmlformats.org/officeDocument/2006/math" xmlns:v="urn:schemas-microsoft-com:vml" xmlns:wp14="http://schemas.microsoft.com/office/word/2010/wordprocessingDrawing" xmlns:wp="http://schemas.openxmlformats.org/drawingml/2006/wordprocessingDrawing" xmlns:w10="urn:schemas-microsoft-com:office:word" xmlns:w="http://schemas.openxmlformats.org/wordprocessingml/2006/main" xmlns:w14="http://schemas.microsoft.com/office/word/2010/wordml" xmlns:w15="http://schemas.microsoft.com/office/word/2012/wordml" xmlns:w16cex="http://schemas.microsoft.com/office/word/2018/wordml/cex" xmlns:w16cid="http://schemas.microsoft.com/office/word/2016/wordml/cid" xmlns:w16="http://schemas.microsoft.com/office/word/2018/wordml" xmlns:w16sdtdh="http://schemas.microsoft.com/office/word/2020/wordml/sdtdatahash" xmlns:w16se="http://schemas.microsoft.com/office/word/2015/wordml/symex" xmlns:wpg="http://schemas.microsoft.com/office/word/2010/wordprocessingGroup" xmlns:wpi="http://schemas.microsoft.com/office/word/2010/wordprocessingInk" xmlns:wne="http://schemas.microsoft.com/office/word/2006/wordml" xmlns:wps="http://schemas.microsoft.com/office/word/2010/wordprocessingShape" mc:Ignorable="w14 w15 w16se w16cid w16 w16cex w16sdtdh wp14">
   <w:endnote w:type="separator" w:id="-1">
     <w:p>
       <w:pPr>
@@ -4396,7 +4377,7 @@
 </file>
 
 <file path=word/footer1.xml><?xml version="1.0" encoding="utf-8"?>
-<w:ftr xmlns:wpc="http://schemas.microsoft.com/office/word/2010/wordprocessingCanvas" xmlns:cx="http://schemas.microsoft.com/office/drawing/2014/chartex" xmlns:cx1="http://schemas.microsoft.com/office/drawing/2015/9/8/chartex" xmlns:cx2="http://schemas.microsoft.com/office/drawing/2015/10/21/chartex" xmlns:cx3="http://schemas.microsoft.com/office/drawing/2016/5/9/chartex" xmlns:cx4="http://schemas.microsoft.com/office/drawing/2016/5/10/chartex" xmlns:cx5="http://schemas.microsoft.com/office/drawing/2016/5/11/chartex" xmlns:cx6="http://schemas.microsoft.com/office/drawing/2016/5/12/chartex" xmlns:cx7="http://schemas.microsoft.com/office/drawing/2016/5/13/chartex" xmlns:cx8="http://schemas.microsoft.com/office/drawing/2016/5/14/chartex" xmlns:mc="http://schemas.openxmlformats.org/markup-compatibility/2006" xmlns:aink="http://schemas.microsoft.com/office/drawing/2016/ink" xmlns:am3d="http://schemas.microsoft.com/office/drawing/2017/model3d" xmlns:o="urn:schemas-microsoft-com:office:office" xmlns:r="http://schemas.openxmlformats.org/officeDocument/2006/relationships" xmlns:m="http://schemas.openxmlformats.org/officeDocument/2006/math" xmlns:v="urn:schemas-microsoft-com:vml" xmlns:wp14="http://schemas.microsoft.com/office/word/2010/wordprocessingDrawing" xmlns:wp="http://schemas.openxmlformats.org/drawingml/2006/wordprocessingDrawing" xmlns:w10="urn:schemas-microsoft-com:office:word" xmlns:w="http://schemas.openxmlformats.org/wordprocessingml/2006/main" xmlns:w14="http://schemas.microsoft.com/office/word/2010/wordml" xmlns:w15="http://schemas.microsoft.com/office/word/2012/wordml" xmlns:w16cex="http://schemas.microsoft.com/office/word/2018/wordml/cex" xmlns:w16cid="http://schemas.microsoft.com/office/word/2016/wordml/cid" xmlns:w16="http://schemas.microsoft.com/office/word/2018/wordml" xmlns:w16sdtdh="http://schemas.microsoft.com/office/word/2020/wordml/sdtdatahash" xmlns:w16se="http://schemas.microsoft.com/office/word/2015/wordml/symex" xmlns:wpg="http://schemas.microsoft.com/office/word/2010/wordprocessingGroup" xmlns:wpi="http://schemas.microsoft.com/office/word/2010/wordprocessingInk" xmlns:wne="http://schemas.microsoft.com/office/word/2006/wordml" xmlns:wps="http://schemas.microsoft.com/office/word/2010/wordprocessingShape" mc:Ignorable="w14 w15 w16se w16cid w16 w16cex w16sdtdh wp14">
+<w:ftr xmlns:wpc="http://schemas.microsoft.com/office/word/2010/wordprocessingCanvas" xmlns:cx="http://schemas.microsoft.com/office/drawing/2014/chartex" xmlns:cx1="http://schemas.microsoft.com/office/drawing/2015/9/8/chartex" xmlns:cx2="http://schemas.microsoft.com/office/drawing/2015/10/21/chartex" xmlns:cx3="http://schemas.microsoft.com/office/drawing/2016/5/9/chartex" xmlns:cx4="http://schemas.microsoft.com/office/drawing/2016/5/10/chartex" xmlns:cx5="http://schemas.microsoft.com/office/drawing/2016/5/11/chartex" xmlns:cx6="http://schemas.microsoft.com/office/drawing/2016/5/12/chartex" xmlns:cx7="http://schemas.microsoft.com/office/drawing/2016/5/13/chartex" xmlns:cx8="http://schemas.microsoft.com/office/drawing/2016/5/14/chartex" xmlns:mc="http://schemas.openxmlformats.org/markup-compatibility/2006" xmlns:aink="http://schemas.microsoft.com/office/drawing/2016/ink" xmlns:am3d="http://schemas.microsoft.com/office/drawing/2017/model3d" xmlns:o="urn:schemas-microsoft-com:office:office" xmlns:oel="http://schemas.microsoft.com/office/2019/extlst" xmlns:r="http://schemas.openxmlformats.org/officeDocument/2006/relationships" xmlns:m="http://schemas.openxmlformats.org/officeDocument/2006/math" xmlns:v="urn:schemas-microsoft-com:vml" xmlns:wp14="http://schemas.microsoft.com/office/word/2010/wordprocessingDrawing" xmlns:wp="http://schemas.openxmlformats.org/drawingml/2006/wordprocessingDrawing" xmlns:w10="urn:schemas-microsoft-com:office:word" xmlns:w="http://schemas.openxmlformats.org/wordprocessingml/2006/main" xmlns:w14="http://schemas.microsoft.com/office/word/2010/wordml" xmlns:w15="http://schemas.microsoft.com/office/word/2012/wordml" xmlns:w16cex="http://schemas.microsoft.com/office/word/2018/wordml/cex" xmlns:w16cid="http://schemas.microsoft.com/office/word/2016/wordml/cid" xmlns:w16="http://schemas.microsoft.com/office/word/2018/wordml" xmlns:w16sdtdh="http://schemas.microsoft.com/office/word/2020/wordml/sdtdatahash" xmlns:w16se="http://schemas.microsoft.com/office/word/2015/wordml/symex" xmlns:wpg="http://schemas.microsoft.com/office/word/2010/wordprocessingGroup" xmlns:wpi="http://schemas.microsoft.com/office/word/2010/wordprocessingInk" xmlns:wne="http://schemas.microsoft.com/office/word/2006/wordml" xmlns:wps="http://schemas.microsoft.com/office/word/2010/wordprocessingShape" mc:Ignorable="w14 w15 w16se w16cid w16 w16cex w16sdtdh wp14">
   <w:p>
     <w:pPr>
       <w:pStyle w:val="Fuzeile"/>
@@ -4559,7 +4540,7 @@
 </file>
 
 <file path=word/footnotes.xml><?xml version="1.0" encoding="utf-8"?>
-<w:footnotes xmlns:wpc="http://schemas.microsoft.com/office/word/2010/wordprocessingCanvas" xmlns:cx="http://schemas.microsoft.com/office/drawing/2014/chartex" xmlns:cx1="http://schemas.microsoft.com/office/drawing/2015/9/8/chartex" xmlns:cx2="http://schemas.microsoft.com/office/drawing/2015/10/21/chartex" xmlns:cx3="http://schemas.microsoft.com/office/drawing/2016/5/9/chartex" xmlns:cx4="http://schemas.microsoft.com/office/drawing/2016/5/10/chartex" xmlns:cx5="http://schemas.microsoft.com/office/drawing/2016/5/11/chartex" xmlns:cx6="http://schemas.microsoft.com/office/drawing/2016/5/12/chartex" xmlns:cx7="http://schemas.microsoft.com/office/drawing/2016/5/13/chartex" xmlns:cx8="http://schemas.microsoft.com/office/drawing/2016/5/14/chartex" xmlns:mc="http://schemas.openxmlformats.org/markup-compatibility/2006" xmlns:aink="http://schemas.microsoft.com/office/drawing/2016/ink" xmlns:am3d="http://schemas.microsoft.com/office/drawing/2017/model3d" xmlns:o="urn:schemas-microsoft-com:office:office" xmlns:r="http://schemas.openxmlformats.org/officeDocument/2006/relationships" xmlns:m="http://schemas.openxmlformats.org/officeDocument/2006/math" xmlns:v="urn:schemas-microsoft-com:vml" xmlns:wp14="http://schemas.microsoft.com/office/word/2010/wordprocessingDrawing" xmlns:wp="http://schemas.openxmlformats.org/drawingml/2006/wordprocessingDrawing" xmlns:w10="urn:schemas-microsoft-com:office:word" xmlns:w="http://schemas.openxmlformats.org/wordprocessingml/2006/main" xmlns:w14="http://schemas.microsoft.com/office/word/2010/wordml" xmlns:w15="http://schemas.microsoft.com/office/word/2012/wordml" xmlns:w16cex="http://schemas.microsoft.com/office/word/2018/wordml/cex" xmlns:w16cid="http://schemas.microsoft.com/office/word/2016/wordml/cid" xmlns:w16="http://schemas.microsoft.com/office/word/2018/wordml" xmlns:w16sdtdh="http://schemas.microsoft.com/office/word/2020/wordml/sdtdatahash" xmlns:w16se="http://schemas.microsoft.com/office/word/2015/wordml/symex" xmlns:wpg="http://schemas.microsoft.com/office/word/2010/wordprocessingGroup" xmlns:wpi="http://schemas.microsoft.com/office/word/2010/wordprocessingInk" xmlns:wne="http://schemas.microsoft.com/office/word/2006/wordml" xmlns:wps="http://schemas.microsoft.com/office/word/2010/wordprocessingShape" mc:Ignorable="w14 w15 w16se w16cid w16 w16cex w16sdtdh wp14">
+<w:footnotes xmlns:wpc="http://schemas.microsoft.com/office/word/2010/wordprocessingCanvas" xmlns:cx="http://schemas.microsoft.com/office/drawing/2014/chartex" xmlns:cx1="http://schemas.microsoft.com/office/drawing/2015/9/8/chartex" xmlns:cx2="http://schemas.microsoft.com/office/drawing/2015/10/21/chartex" xmlns:cx3="http://schemas.microsoft.com/office/drawing/2016/5/9/chartex" xmlns:cx4="http://schemas.microsoft.com/office/drawing/2016/5/10/chartex" xmlns:cx5="http://schemas.microsoft.com/office/drawing/2016/5/11/chartex" xmlns:cx6="http://schemas.microsoft.com/office/drawing/2016/5/12/chartex" xmlns:cx7="http://schemas.microsoft.com/office/drawing/2016/5/13/chartex" xmlns:cx8="http://schemas.microsoft.com/office/drawing/2016/5/14/chartex" xmlns:mc="http://schemas.openxmlformats.org/markup-compatibility/2006" xmlns:aink="http://schemas.microsoft.com/office/drawing/2016/ink" xmlns:am3d="http://schemas.microsoft.com/office/drawing/2017/model3d" xmlns:o="urn:schemas-microsoft-com:office:office" xmlns:oel="http://schemas.microsoft.com/office/2019/extlst" xmlns:r="http://schemas.openxmlformats.org/officeDocument/2006/relationships" xmlns:m="http://schemas.openxmlformats.org/officeDocument/2006/math" xmlns:v="urn:schemas-microsoft-com:vml" xmlns:wp14="http://schemas.microsoft.com/office/word/2010/wordprocessingDrawing" xmlns:wp="http://schemas.openxmlformats.org/drawingml/2006/wordprocessingDrawing" xmlns:w10="urn:schemas-microsoft-com:office:word" xmlns:w="http://schemas.openxmlformats.org/wordprocessingml/2006/main" xmlns:w14="http://schemas.microsoft.com/office/word/2010/wordml" xmlns:w15="http://schemas.microsoft.com/office/word/2012/wordml" xmlns:w16cex="http://schemas.microsoft.com/office/word/2018/wordml/cex" xmlns:w16cid="http://schemas.microsoft.com/office/word/2016/wordml/cid" xmlns:w16="http://schemas.microsoft.com/office/word/2018/wordml" xmlns:w16sdtdh="http://schemas.microsoft.com/office/word/2020/wordml/sdtdatahash" xmlns:w16se="http://schemas.microsoft.com/office/word/2015/wordml/symex" xmlns:wpg="http://schemas.microsoft.com/office/word/2010/wordprocessingGroup" xmlns:wpi="http://schemas.microsoft.com/office/word/2010/wordprocessingInk" xmlns:wne="http://schemas.microsoft.com/office/word/2006/wordml" xmlns:wps="http://schemas.microsoft.com/office/word/2010/wordprocessingShape" mc:Ignorable="w14 w15 w16se w16cid w16 w16cex w16sdtdh wp14">
   <w:footnote w:type="separator" w:id="-1">
     <w:p>
       <w:pPr>
@@ -4584,7 +4565,7 @@
 </file>
 
 <file path=word/header1.xml><?xml version="1.0" encoding="utf-8"?>
-<w:hdr xmlns:wpc="http://schemas.microsoft.com/office/word/2010/wordprocessingCanvas" xmlns:cx="http://schemas.microsoft.com/office/drawing/2014/chartex" xmlns:cx1="http://schemas.microsoft.com/office/drawing/2015/9/8/chartex" xmlns:cx2="http://schemas.microsoft.com/office/drawing/2015/10/21/chartex" xmlns:cx3="http://schemas.microsoft.com/office/drawing/2016/5/9/chartex" xmlns:cx4="http://schemas.microsoft.com/office/drawing/2016/5/10/chartex" xmlns:cx5="http://schemas.microsoft.com/office/drawing/2016/5/11/chartex" xmlns:cx6="http://schemas.microsoft.com/office/drawing/2016/5/12/chartex" xmlns:cx7="http://schemas.microsoft.com/office/drawing/2016/5/13/chartex" xmlns:cx8="http://schemas.microsoft.com/office/drawing/2016/5/14/chartex" xmlns:mc="http://schemas.openxmlformats.org/markup-compatibility/2006" xmlns:aink="http://schemas.microsoft.com/office/drawing/2016/ink" xmlns:am3d="http://schemas.microsoft.com/office/drawing/2017/model3d" xmlns:o="urn:schemas-microsoft-com:office:office" xmlns:r="http://schemas.openxmlformats.org/officeDocument/2006/relationships" xmlns:m="http://schemas.openxmlformats.org/officeDocument/2006/math" xmlns:v="urn:schemas-microsoft-com:vml" xmlns:wp14="http://schemas.microsoft.com/office/word/2010/wordprocessingDrawing" xmlns:wp="http://schemas.openxmlformats.org/drawingml/2006/wordprocessingDrawing" xmlns:w10="urn:schemas-microsoft-com:office:word" xmlns:w="http://schemas.openxmlformats.org/wordprocessingml/2006/main" xmlns:w14="http://schemas.microsoft.com/office/word/2010/wordml" xmlns:w15="http://schemas.microsoft.com/office/word/2012/wordml" xmlns:w16cex="http://schemas.microsoft.com/office/word/2018/wordml/cex" xmlns:w16cid="http://schemas.microsoft.com/office/word/2016/wordml/cid" xmlns:w16="http://schemas.microsoft.com/office/word/2018/wordml" xmlns:w16sdtdh="http://schemas.microsoft.com/office/word/2020/wordml/sdtdatahash" xmlns:w16se="http://schemas.microsoft.com/office/word/2015/wordml/symex" xmlns:wpg="http://schemas.microsoft.com/office/word/2010/wordprocessingGroup" xmlns:wpi="http://schemas.microsoft.com/office/word/2010/wordprocessingInk" xmlns:wne="http://schemas.microsoft.com/office/word/2006/wordml" xmlns:wps="http://schemas.microsoft.com/office/word/2010/wordprocessingShape" mc:Ignorable="w14 w15 w16se w16cid w16 w16cex w16sdtdh wp14">
+<w:hdr xmlns:wpc="http://schemas.microsoft.com/office/word/2010/wordprocessingCanvas" xmlns:cx="http://schemas.microsoft.com/office/drawing/2014/chartex" xmlns:cx1="http://schemas.microsoft.com/office/drawing/2015/9/8/chartex" xmlns:cx2="http://schemas.microsoft.com/office/drawing/2015/10/21/chartex" xmlns:cx3="http://schemas.microsoft.com/office/drawing/2016/5/9/chartex" xmlns:cx4="http://schemas.microsoft.com/office/drawing/2016/5/10/chartex" xmlns:cx5="http://schemas.microsoft.com/office/drawing/2016/5/11/chartex" xmlns:cx6="http://schemas.microsoft.com/office/drawing/2016/5/12/chartex" xmlns:cx7="http://schemas.microsoft.com/office/drawing/2016/5/13/chartex" xmlns:cx8="http://schemas.microsoft.com/office/drawing/2016/5/14/chartex" xmlns:mc="http://schemas.openxmlformats.org/markup-compatibility/2006" xmlns:aink="http://schemas.microsoft.com/office/drawing/2016/ink" xmlns:am3d="http://schemas.microsoft.com/office/drawing/2017/model3d" xmlns:o="urn:schemas-microsoft-com:office:office" xmlns:oel="http://schemas.microsoft.com/office/2019/extlst" xmlns:r="http://schemas.openxmlformats.org/officeDocument/2006/relationships" xmlns:m="http://schemas.openxmlformats.org/officeDocument/2006/math" xmlns:v="urn:schemas-microsoft-com:vml" xmlns:wp14="http://schemas.microsoft.com/office/word/2010/wordprocessingDrawing" xmlns:wp="http://schemas.openxmlformats.org/drawingml/2006/wordprocessingDrawing" xmlns:w10="urn:schemas-microsoft-com:office:word" xmlns:w="http://schemas.openxmlformats.org/wordprocessingml/2006/main" xmlns:w14="http://schemas.microsoft.com/office/word/2010/wordml" xmlns:w15="http://schemas.microsoft.com/office/word/2012/wordml" xmlns:w16cex="http://schemas.microsoft.com/office/word/2018/wordml/cex" xmlns:w16cid="http://schemas.microsoft.com/office/word/2016/wordml/cid" xmlns:w16="http://schemas.microsoft.com/office/word/2018/wordml" xmlns:w16sdtdh="http://schemas.microsoft.com/office/word/2020/wordml/sdtdatahash" xmlns:w16se="http://schemas.microsoft.com/office/word/2015/wordml/symex" xmlns:wpg="http://schemas.microsoft.com/office/word/2010/wordprocessingGroup" xmlns:wpi="http://schemas.microsoft.com/office/word/2010/wordprocessingInk" xmlns:wne="http://schemas.microsoft.com/office/word/2006/wordml" xmlns:wps="http://schemas.microsoft.com/office/word/2010/wordprocessingShape" mc:Ignorable="w14 w15 w16se w16cid w16 w16cex w16sdtdh wp14">
   <w:p>
     <w:pPr>
       <w:pStyle w:val="Kopfzeile"/>
@@ -4624,7 +4605,7 @@
 </file>
 
 <file path=word/header2.xml><?xml version="1.0" encoding="utf-8"?>
-<w:hdr xmlns:wpc="http://schemas.microsoft.com/office/word/2010/wordprocessingCanvas" xmlns:cx="http://schemas.microsoft.com/office/drawing/2014/chartex" xmlns:cx1="http://schemas.microsoft.com/office/drawing/2015/9/8/chartex" xmlns:cx2="http://schemas.microsoft.com/office/drawing/2015/10/21/chartex" xmlns:cx3="http://schemas.microsoft.com/office/drawing/2016/5/9/chartex" xmlns:cx4="http://schemas.microsoft.com/office/drawing/2016/5/10/chartex" xmlns:cx5="http://schemas.microsoft.com/office/drawing/2016/5/11/chartex" xmlns:cx6="http://schemas.microsoft.com/office/drawing/2016/5/12/chartex" xmlns:cx7="http://schemas.microsoft.com/office/drawing/2016/5/13/chartex" xmlns:cx8="http://schemas.microsoft.com/office/drawing/2016/5/14/chartex" xmlns:mc="http://schemas.openxmlformats.org/markup-compatibility/2006" xmlns:aink="http://schemas.microsoft.com/office/drawing/2016/ink" xmlns:am3d="http://schemas.microsoft.com/office/drawing/2017/model3d" xmlns:o="urn:schemas-microsoft-com:office:office" xmlns:r="http://schemas.openxmlformats.org/officeDocument/2006/relationships" xmlns:m="http://schemas.openxmlformats.org/officeDocument/2006/math" xmlns:v="urn:schemas-microsoft-com:vml" xmlns:wp14="http://schemas.microsoft.com/office/word/2010/wordprocessingDrawing" xmlns:wp="http://schemas.openxmlformats.org/drawingml/2006/wordprocessingDrawing" xmlns:w10="urn:schemas-microsoft-com:office:word" xmlns:w="http://schemas.openxmlformats.org/wordprocessingml/2006/main" xmlns:w14="http://schemas.microsoft.com/office/word/2010/wordml" xmlns:w15="http://schemas.microsoft.com/office/word/2012/wordml" xmlns:w16cex="http://schemas.microsoft.com/office/word/2018/wordml/cex" xmlns:w16cid="http://schemas.microsoft.com/office/word/2016/wordml/cid" xmlns:w16="http://schemas.microsoft.com/office/word/2018/wordml" xmlns:w16sdtdh="http://schemas.microsoft.com/office/word/2020/wordml/sdtdatahash" xmlns:w16se="http://schemas.microsoft.com/office/word/2015/wordml/symex" xmlns:wpg="http://schemas.microsoft.com/office/word/2010/wordprocessingGroup" xmlns:wpi="http://schemas.microsoft.com/office/word/2010/wordprocessingInk" xmlns:wne="http://schemas.microsoft.com/office/word/2006/wordml" xmlns:wps="http://schemas.microsoft.com/office/word/2010/wordprocessingShape" mc:Ignorable="w14 w15 w16se w16cid w16 w16cex w16sdtdh wp14">
+<w:hdr xmlns:wpc="http://schemas.microsoft.com/office/word/2010/wordprocessingCanvas" xmlns:cx="http://schemas.microsoft.com/office/drawing/2014/chartex" xmlns:cx1="http://schemas.microsoft.com/office/drawing/2015/9/8/chartex" xmlns:cx2="http://schemas.microsoft.com/office/drawing/2015/10/21/chartex" xmlns:cx3="http://schemas.microsoft.com/office/drawing/2016/5/9/chartex" xmlns:cx4="http://schemas.microsoft.com/office/drawing/2016/5/10/chartex" xmlns:cx5="http://schemas.microsoft.com/office/drawing/2016/5/11/chartex" xmlns:cx6="http://schemas.microsoft.com/office/drawing/2016/5/12/chartex" xmlns:cx7="http://schemas.microsoft.com/office/drawing/2016/5/13/chartex" xmlns:cx8="http://schemas.microsoft.com/office/drawing/2016/5/14/chartex" xmlns:mc="http://schemas.openxmlformats.org/markup-compatibility/2006" xmlns:aink="http://schemas.microsoft.com/office/drawing/2016/ink" xmlns:am3d="http://schemas.microsoft.com/office/drawing/2017/model3d" xmlns:o="urn:schemas-microsoft-com:office:office" xmlns:oel="http://schemas.microsoft.com/office/2019/extlst" xmlns:r="http://schemas.openxmlformats.org/officeDocument/2006/relationships" xmlns:m="http://schemas.openxmlformats.org/officeDocument/2006/math" xmlns:v="urn:schemas-microsoft-com:vml" xmlns:wp14="http://schemas.microsoft.com/office/word/2010/wordprocessingDrawing" xmlns:wp="http://schemas.openxmlformats.org/drawingml/2006/wordprocessingDrawing" xmlns:w10="urn:schemas-microsoft-com:office:word" xmlns:w="http://schemas.openxmlformats.org/wordprocessingml/2006/main" xmlns:w14="http://schemas.microsoft.com/office/word/2010/wordml" xmlns:w15="http://schemas.microsoft.com/office/word/2012/wordml" xmlns:w16cex="http://schemas.microsoft.com/office/word/2018/wordml/cex" xmlns:w16cid="http://schemas.microsoft.com/office/word/2016/wordml/cid" xmlns:w16="http://schemas.microsoft.com/office/word/2018/wordml" xmlns:w16sdtdh="http://schemas.microsoft.com/office/word/2020/wordml/sdtdatahash" xmlns:w16se="http://schemas.microsoft.com/office/word/2015/wordml/symex" xmlns:wpg="http://schemas.microsoft.com/office/word/2010/wordprocessingGroup" xmlns:wpi="http://schemas.microsoft.com/office/word/2010/wordprocessingInk" xmlns:wne="http://schemas.microsoft.com/office/word/2006/wordml" xmlns:wps="http://schemas.microsoft.com/office/word/2010/wordprocessingShape" mc:Ignorable="w14 w15 w16se w16cid w16 w16cex w16sdtdh wp14">
   <w:p>
     <w:pPr>
       <w:pStyle w:val="Kopfzeile"/>
@@ -4718,7 +4699,7 @@
 </file>
 
 <file path=word/header3.xml><?xml version="1.0" encoding="utf-8"?>
-<w:hdr xmlns:wpc="http://schemas.microsoft.com/office/word/2010/wordprocessingCanvas" xmlns:cx="http://schemas.microsoft.com/office/drawing/2014/chartex" xmlns:cx1="http://schemas.microsoft.com/office/drawing/2015/9/8/chartex" xmlns:cx2="http://schemas.microsoft.com/office/drawing/2015/10/21/chartex" xmlns:cx3="http://schemas.microsoft.com/office/drawing/2016/5/9/chartex" xmlns:cx4="http://schemas.microsoft.com/office/drawing/2016/5/10/chartex" xmlns:cx5="http://schemas.microsoft.com/office/drawing/2016/5/11/chartex" xmlns:cx6="http://schemas.microsoft.com/office/drawing/2016/5/12/chartex" xmlns:cx7="http://schemas.microsoft.com/office/drawing/2016/5/13/chartex" xmlns:cx8="http://schemas.microsoft.com/office/drawing/2016/5/14/chartex" xmlns:mc="http://schemas.openxmlformats.org/markup-compatibility/2006" xmlns:aink="http://schemas.microsoft.com/office/drawing/2016/ink" xmlns:am3d="http://schemas.microsoft.com/office/drawing/2017/model3d" xmlns:o="urn:schemas-microsoft-com:office:office" xmlns:r="http://schemas.openxmlformats.org/officeDocument/2006/relationships" xmlns:m="http://schemas.openxmlformats.org/officeDocument/2006/math" xmlns:v="urn:schemas-microsoft-com:vml" xmlns:wp14="http://schemas.microsoft.com/office/word/2010/wordprocessingDrawing" xmlns:wp="http://schemas.openxmlformats.org/drawingml/2006/wordprocessingDrawing" xmlns:w10="urn:schemas-microsoft-com:office:word" xmlns:w="http://schemas.openxmlformats.org/wordprocessingml/2006/main" xmlns:w14="http://schemas.microsoft.com/office/word/2010/wordml" xmlns:w15="http://schemas.microsoft.com/office/word/2012/wordml" xmlns:w16cex="http://schemas.microsoft.com/office/word/2018/wordml/cex" xmlns:w16cid="http://schemas.microsoft.com/office/word/2016/wordml/cid" xmlns:w16="http://schemas.microsoft.com/office/word/2018/wordml" xmlns:w16sdtdh="http://schemas.microsoft.com/office/word/2020/wordml/sdtdatahash" xmlns:w16se="http://schemas.microsoft.com/office/word/2015/wordml/symex" xmlns:wpg="http://schemas.microsoft.com/office/word/2010/wordprocessingGroup" xmlns:wpi="http://schemas.microsoft.com/office/word/2010/wordprocessingInk" xmlns:wne="http://schemas.microsoft.com/office/word/2006/wordml" xmlns:wps="http://schemas.microsoft.com/office/word/2010/wordprocessingShape" mc:Ignorable="w14 w15 w16se w16cid w16 w16cex w16sdtdh wp14">
+<w:hdr xmlns:wpc="http://schemas.microsoft.com/office/word/2010/wordprocessingCanvas" xmlns:cx="http://schemas.microsoft.com/office/drawing/2014/chartex" xmlns:cx1="http://schemas.microsoft.com/office/drawing/2015/9/8/chartex" xmlns:cx2="http://schemas.microsoft.com/office/drawing/2015/10/21/chartex" xmlns:cx3="http://schemas.microsoft.com/office/drawing/2016/5/9/chartex" xmlns:cx4="http://schemas.microsoft.com/office/drawing/2016/5/10/chartex" xmlns:cx5="http://schemas.microsoft.com/office/drawing/2016/5/11/chartex" xmlns:cx6="http://schemas.microsoft.com/office/drawing/2016/5/12/chartex" xmlns:cx7="http://schemas.microsoft.com/office/drawing/2016/5/13/chartex" xmlns:cx8="http://schemas.microsoft.com/office/drawing/2016/5/14/chartex" xmlns:mc="http://schemas.openxmlformats.org/markup-compatibility/2006" xmlns:aink="http://schemas.microsoft.com/office/drawing/2016/ink" xmlns:am3d="http://schemas.microsoft.com/office/drawing/2017/model3d" xmlns:o="urn:schemas-microsoft-com:office:office" xmlns:oel="http://schemas.microsoft.com/office/2019/extlst" xmlns:r="http://schemas.openxmlformats.org/officeDocument/2006/relationships" xmlns:m="http://schemas.openxmlformats.org/officeDocument/2006/math" xmlns:v="urn:schemas-microsoft-com:vml" xmlns:wp14="http://schemas.microsoft.com/office/word/2010/wordprocessingDrawing" xmlns:wp="http://schemas.openxmlformats.org/drawingml/2006/wordprocessingDrawing" xmlns:w10="urn:schemas-microsoft-com:office:word" xmlns:w="http://schemas.openxmlformats.org/wordprocessingml/2006/main" xmlns:w14="http://schemas.microsoft.com/office/word/2010/wordml" xmlns:w15="http://schemas.microsoft.com/office/word/2012/wordml" xmlns:w16cex="http://schemas.microsoft.com/office/word/2018/wordml/cex" xmlns:w16cid="http://schemas.microsoft.com/office/word/2016/wordml/cid" xmlns:w16="http://schemas.microsoft.com/office/word/2018/wordml" xmlns:w16sdtdh="http://schemas.microsoft.com/office/word/2020/wordml/sdtdatahash" xmlns:w16se="http://schemas.microsoft.com/office/word/2015/wordml/symex" xmlns:wpg="http://schemas.microsoft.com/office/word/2010/wordprocessingGroup" xmlns:wpi="http://schemas.microsoft.com/office/word/2010/wordprocessingInk" xmlns:wne="http://schemas.microsoft.com/office/word/2006/wordml" xmlns:wps="http://schemas.microsoft.com/office/word/2010/wordprocessingShape" mc:Ignorable="w14 w15 w16se w16cid w16 w16cex w16sdtdh wp14">
   <w:p>
     <w:pPr>
       <w:pStyle w:val="Kopfzeile"/>

</xml_diff>